<commit_message>
update 2 exercise motor
</commit_message>
<xml_diff>
--- a/BÀI BÁO CÁO_PhamMinhHoang_61131788.docx
+++ b/BÀI BÁO CÁO_PhamMinhHoang_61131788.docx
@@ -1548,25 +1548,18 @@
     <w:p>
       <w:pPr>
         <w:pStyle w:val="Heading2"/>
-        <w:rPr>
-          <w:b w:val="0"/>
-        </w:rPr>
       </w:pPr>
       <w:bookmarkStart w:id="0" w:name="_Toc84362255"/>
       <w:r>
-        <w:rPr>
-          <w:b w:val="0"/>
-        </w:rPr>
         <w:lastRenderedPageBreak/>
         <w:t>Bài 1.</w:t>
       </w:r>
       <w:r>
-        <w:rPr>
-          <w:b w:val="0"/>
-        </w:rPr>
         <w:t xml:space="preserve"> Nháy Led</w:t>
       </w:r>
+      <w:bookmarkStart w:id="1" w:name="_GoBack"/>
       <w:bookmarkEnd w:id="0"/>
+      <w:bookmarkEnd w:id="1"/>
     </w:p>
     <w:p>
       <w:pPr>
@@ -1673,24 +1666,14 @@
       <w:r>
         <w:t xml:space="preserve">Hình </w:t>
       </w:r>
-      <w:r>
-        <w:fldChar w:fldCharType="begin"/>
-      </w:r>
-      <w:r>
-        <w:instrText xml:space="preserve"> SEQ Hình \* ARABIC </w:instrText>
-      </w:r>
-      <w:r>
-        <w:fldChar w:fldCharType="separate"/>
-      </w:r>
-      <w:r>
-        <w:rPr>
-          <w:noProof/>
-        </w:rPr>
-        <w:t>1</w:t>
-      </w:r>
-      <w:r>
-        <w:fldChar w:fldCharType="end"/>
-      </w:r>
+      <w:fldSimple w:instr=" SEQ Hình \* ARABIC ">
+        <w:r>
+          <w:rPr>
+            <w:noProof/>
+          </w:rPr>
+          <w:t>1</w:t>
+        </w:r>
+      </w:fldSimple>
       <w:r>
         <w:t>. Sơ đồ kết nối của hệ thống</w:t>
       </w:r>
@@ -1993,7 +1976,7 @@
       <w:pPr>
         <w:pStyle w:val="Heading2"/>
       </w:pPr>
-      <w:bookmarkStart w:id="1" w:name="_Toc84362256"/>
+      <w:bookmarkStart w:id="2" w:name="_Toc84362256"/>
       <w:r>
         <w:lastRenderedPageBreak/>
         <w:t>Bài 2.</w:t>
@@ -2004,7 +1987,7 @@
       <w:r>
         <w:t>Đèn sáng khi bấm nút</w:t>
       </w:r>
-      <w:bookmarkEnd w:id="1"/>
+      <w:bookmarkEnd w:id="2"/>
       <w:r>
         <w:t xml:space="preserve"> </w:t>
       </w:r>
@@ -2100,24 +2083,14 @@
       <w:r>
         <w:t xml:space="preserve">Hình </w:t>
       </w:r>
-      <w:r>
-        <w:fldChar w:fldCharType="begin"/>
-      </w:r>
-      <w:r>
-        <w:instrText xml:space="preserve"> SEQ Hình \* ARABIC </w:instrText>
-      </w:r>
-      <w:r>
-        <w:fldChar w:fldCharType="separate"/>
-      </w:r>
-      <w:r>
-        <w:rPr>
-          <w:noProof/>
-        </w:rPr>
-        <w:t>2</w:t>
-      </w:r>
-      <w:r>
-        <w:fldChar w:fldCharType="end"/>
-      </w:r>
+      <w:fldSimple w:instr=" SEQ Hình \* ARABIC ">
+        <w:r>
+          <w:rPr>
+            <w:noProof/>
+          </w:rPr>
+          <w:t>2</w:t>
+        </w:r>
+      </w:fldSimple>
       <w:r>
         <w:t>. Sơ đồ thiết kế</w:t>
       </w:r>
@@ -2545,14 +2518,14 @@
         <w:pStyle w:val="Heading2"/>
         <w:spacing w:line="276" w:lineRule="auto"/>
       </w:pPr>
-      <w:bookmarkStart w:id="2" w:name="_Toc84362257"/>
+      <w:bookmarkStart w:id="3" w:name="_Toc84362257"/>
       <w:r>
         <w:t>Bài 3.</w:t>
       </w:r>
       <w:r>
         <w:t xml:space="preserve"> làm việc với cảm biến nhiệt độ</w:t>
       </w:r>
-      <w:bookmarkEnd w:id="2"/>
+      <w:bookmarkEnd w:id="3"/>
     </w:p>
     <w:p>
       <w:pPr>
@@ -2908,14 +2881,14 @@
       <w:pPr>
         <w:pStyle w:val="Heading2"/>
       </w:pPr>
-      <w:bookmarkStart w:id="3" w:name="_Toc84362258"/>
+      <w:bookmarkStart w:id="4" w:name="_Toc84362258"/>
       <w:r>
         <w:t>Bài 4.</w:t>
       </w:r>
       <w:r>
         <w:t xml:space="preserve"> Led sáng dần</w:t>
       </w:r>
-      <w:bookmarkEnd w:id="3"/>
+      <w:bookmarkEnd w:id="4"/>
     </w:p>
     <w:p>
       <w:pPr>
@@ -3360,14 +3333,14 @@
       <w:pPr>
         <w:pStyle w:val="Heading2"/>
       </w:pPr>
-      <w:bookmarkStart w:id="4" w:name="_Toc84362259"/>
+      <w:bookmarkStart w:id="5" w:name="_Toc84362259"/>
       <w:r>
         <w:t xml:space="preserve">Bài 5. </w:t>
       </w:r>
       <w:r>
         <w:t>Thực hành với Led RGB</w:t>
       </w:r>
-      <w:bookmarkEnd w:id="4"/>
+      <w:bookmarkEnd w:id="5"/>
     </w:p>
     <w:p>
       <w:pPr>
@@ -3411,6 +3384,7 @@
       <w:r>
         <w:rPr>
           <w:b/>
+          <w:noProof/>
           <w:sz w:val="32"/>
         </w:rPr>
         <w:drawing>
@@ -3494,10 +3468,7 @@
         <w:t xml:space="preserve"> </w:t>
       </w:r>
       <w:r>
-        <w:t>R2</w:t>
-      </w:r>
-      <w:r>
-        <w:t>(100</w:t>
+        <w:t>R2(100</w:t>
       </w:r>
       <w:r>
         <w:rPr>
@@ -3506,19 +3477,13 @@
         <w:t>Ω</w:t>
       </w:r>
       <w:r>
-        <w:t>)</w:t>
-      </w:r>
-      <w:r>
-        <w:t>,</w:t>
+        <w:t>),</w:t>
       </w:r>
       <w:r>
         <w:t xml:space="preserve"> </w:t>
       </w:r>
       <w:r>
-        <w:t>R3</w:t>
-      </w:r>
-      <w:r>
-        <w:t>(100</w:t>
+        <w:t>R3(100</w:t>
       </w:r>
       <w:r>
         <w:rPr>
@@ -3914,19 +3879,17 @@
       <w:pPr>
         <w:pStyle w:val="Heading2"/>
       </w:pPr>
-      <w:bookmarkStart w:id="5" w:name="_Toc84362260"/>
+      <w:bookmarkStart w:id="6" w:name="_Toc84362260"/>
       <w:r>
         <w:t>Bài 6</w:t>
       </w:r>
       <w:r>
         <w:t>.</w:t>
       </w:r>
-      <w:bookmarkStart w:id="6" w:name="_GoBack"/>
+      <w:r>
+        <w:t xml:space="preserve"> Điều khiển độ sáng của Led qua chiết áp</w:t>
+      </w:r>
       <w:bookmarkEnd w:id="6"/>
-      <w:r>
-        <w:t xml:space="preserve"> Điều khiển độ sáng của Led qua chiết áp</w:t>
-      </w:r>
-      <w:bookmarkEnd w:id="5"/>
     </w:p>
     <w:p>
       <w:pPr>
@@ -3960,6 +3923,9 @@
         <w:ind w:left="720" w:firstLine="720"/>
       </w:pPr>
       <w:r>
+        <w:rPr>
+          <w:noProof/>
+        </w:rPr>
         <w:drawing>
           <wp:inline distT="0" distB="0" distL="0" distR="0" wp14:anchorId="65C77FAB" wp14:editId="01CC3BC1">
             <wp:extent cx="4495800" cy="1774447"/>
@@ -4369,6 +4335,9 @@
         <w:ind w:left="720"/>
       </w:pPr>
       <w:r>
+        <w:rPr>
+          <w:noProof/>
+        </w:rPr>
         <w:drawing>
           <wp:inline distT="0" distB="0" distL="0" distR="0" wp14:anchorId="20593F67" wp14:editId="2995F1DA">
             <wp:extent cx="5303520" cy="1606550"/>
@@ -8513,7 +8482,7 @@
 </file>
 
 <file path=customXml/itemProps2.xml><?xml version="1.0" encoding="utf-8"?>
-<ds:datastoreItem xmlns:ds="http://schemas.openxmlformats.org/officeDocument/2006/customXml" ds:itemID="{7F812943-9621-4AFE-B31C-81C2F78943C3}">
+<ds:datastoreItem xmlns:ds="http://schemas.openxmlformats.org/officeDocument/2006/customXml" ds:itemID="{873E6CC3-C07D-4757-86CC-210E0B4745DC}">
   <ds:schemaRefs>
     <ds:schemaRef ds:uri="http://schemas.openxmlformats.org/officeDocument/2006/bibliography"/>
   </ds:schemaRefs>

</xml_diff>